<commit_message>
Fix the bug of MSRR_GUI varible didn't assign initial value, add snap code to be easy for snapshot
</commit_message>
<xml_diff>
--- a/image/apriltag.docx
+++ b/image/apriltag.docx
@@ -4,17 +4,19 @@
   <w:body>
     <w:p>
       <w:pPr>
-        <w:jc w:val="center"/>
+        <w:rPr>
+          <w:rFonts w:hint="eastAsia"/>
+        </w:rPr>
       </w:pPr>
       <w:r>
         <w:rPr>
           <w:noProof/>
         </w:rPr>
         <w:drawing>
-          <wp:inline distT="0" distB="0" distL="0" distR="0" wp14:anchorId="0A3F1BE2" wp14:editId="5BC97140">
-            <wp:extent cx="3157476" cy="3060000"/>
-            <wp:effectExtent l="0" t="0" r="5080" b="7620"/>
-            <wp:docPr id="1" name="圖片 1"/>
+          <wp:inline distT="0" distB="0" distL="0" distR="0" wp14:anchorId="0173CC07" wp14:editId="7A27971B">
+            <wp:extent cx="3255654" cy="3240000"/>
+            <wp:effectExtent l="19050" t="19050" r="20955" b="17780"/>
+            <wp:docPr id="17" name="圖片 17"/>
             <wp:cNvGraphicFramePr>
               <a:graphicFrameLocks xmlns:a="http://schemas.openxmlformats.org/drawingml/2006/main" noChangeAspect="1"/>
             </wp:cNvGraphicFramePr>
@@ -28,27 +30,30 @@
                     </pic:cNvPicPr>
                   </pic:nvPicPr>
                   <pic:blipFill rotWithShape="1">
-                    <a:blip r:embed="rId6">
+                    <a:blip r:embed="rId7">
                       <a:extLst>
                         <a:ext uri="{28A0092B-C50C-407E-A947-70E740481C1C}">
                           <a14:useLocalDpi xmlns:a14="http://schemas.microsoft.com/office/drawing/2010/main" val="0"/>
                         </a:ext>
                       </a:extLst>
                     </a:blip>
-                    <a:srcRect b="14388"/>
+                    <a:srcRect l="8871" t="7493" r="10599" b="21710"/>
                     <a:stretch/>
                   </pic:blipFill>
                   <pic:spPr bwMode="auto">
                     <a:xfrm>
                       <a:off x="0" y="0"/>
-                      <a:ext cx="3157476" cy="3060000"/>
+                      <a:ext cx="3255654" cy="3240000"/>
                     </a:xfrm>
                     <a:prstGeom prst="rect">
                       <a:avLst/>
                     </a:prstGeom>
                     <a:noFill/>
-                    <a:ln>
-                      <a:noFill/>
+                    <a:ln w="19050">
+                      <a:solidFill>
+                        <a:schemeClr val="tx1"/>
+                      </a:solidFill>
+                      <a:prstDash val="sysDash"/>
                     </a:ln>
                     <a:extLst>
                       <a:ext uri="{53640926-AAD7-44D8-BBD7-CCE9431645EC}">
@@ -63,20 +68,20 @@
         </w:drawing>
       </w:r>
       <w:r>
-        <w:rPr>
-          <w:rFonts w:hint="eastAsia"/>
-        </w:rPr>
-        <w:t xml:space="preserve">  </w:t>
+        <w:t>`</w:t>
+      </w:r>
+      <w:r>
+        <w:t xml:space="preserve"> </w:t>
       </w:r>
       <w:r>
         <w:rPr>
           <w:noProof/>
         </w:rPr>
         <w:drawing>
-          <wp:inline distT="0" distB="0" distL="0" distR="0" wp14:anchorId="7FDCA370" wp14:editId="4E76F181">
-            <wp:extent cx="3157476" cy="3060000"/>
-            <wp:effectExtent l="0" t="0" r="5080" b="7620"/>
-            <wp:docPr id="7" name="圖片 7"/>
+          <wp:inline distT="0" distB="0" distL="0" distR="0" wp14:anchorId="0443AA30" wp14:editId="32E4B347">
+            <wp:extent cx="3255654" cy="3240000"/>
+            <wp:effectExtent l="19050" t="19050" r="20955" b="17780"/>
+            <wp:docPr id="20" name="圖片 20"/>
             <wp:cNvGraphicFramePr>
               <a:graphicFrameLocks xmlns:a="http://schemas.openxmlformats.org/drawingml/2006/main" noChangeAspect="1"/>
             </wp:cNvGraphicFramePr>
@@ -90,27 +95,30 @@
                     </pic:cNvPicPr>
                   </pic:nvPicPr>
                   <pic:blipFill rotWithShape="1">
-                    <a:blip r:embed="rId6">
+                    <a:blip r:embed="rId7">
                       <a:extLst>
                         <a:ext uri="{28A0092B-C50C-407E-A947-70E740481C1C}">
                           <a14:useLocalDpi xmlns:a14="http://schemas.microsoft.com/office/drawing/2010/main" val="0"/>
                         </a:ext>
                       </a:extLst>
                     </a:blip>
-                    <a:srcRect b="14388"/>
+                    <a:srcRect l="8871" t="7493" r="10599" b="21710"/>
                     <a:stretch/>
                   </pic:blipFill>
                   <pic:spPr bwMode="auto">
                     <a:xfrm>
                       <a:off x="0" y="0"/>
-                      <a:ext cx="3157476" cy="3060000"/>
+                      <a:ext cx="3255654" cy="3240000"/>
                     </a:xfrm>
                     <a:prstGeom prst="rect">
                       <a:avLst/>
                     </a:prstGeom>
                     <a:noFill/>
-                    <a:ln>
-                      <a:noFill/>
+                    <a:ln w="19050">
+                      <a:solidFill>
+                        <a:schemeClr val="tx1"/>
+                      </a:solidFill>
+                      <a:prstDash val="sysDash"/>
                     </a:ln>
                     <a:extLst>
                       <a:ext uri="{53640926-AAD7-44D8-BBD7-CCE9431645EC}">
@@ -129,10 +137,10 @@
           <w:noProof/>
         </w:rPr>
         <w:drawing>
-          <wp:inline distT="0" distB="0" distL="0" distR="0" wp14:anchorId="699ABD44" wp14:editId="705BD448">
-            <wp:extent cx="3157476" cy="3060000"/>
-            <wp:effectExtent l="0" t="0" r="5080" b="7620"/>
-            <wp:docPr id="8" name="圖片 8"/>
+          <wp:inline distT="0" distB="0" distL="0" distR="0" wp14:anchorId="3413899F" wp14:editId="6C937333">
+            <wp:extent cx="3255654" cy="3240000"/>
+            <wp:effectExtent l="19050" t="19050" r="20955" b="17780"/>
+            <wp:docPr id="21" name="圖片 21"/>
             <wp:cNvGraphicFramePr>
               <a:graphicFrameLocks xmlns:a="http://schemas.openxmlformats.org/drawingml/2006/main" noChangeAspect="1"/>
             </wp:cNvGraphicFramePr>
@@ -146,27 +154,30 @@
                     </pic:cNvPicPr>
                   </pic:nvPicPr>
                   <pic:blipFill rotWithShape="1">
-                    <a:blip r:embed="rId6">
+                    <a:blip r:embed="rId7">
                       <a:extLst>
                         <a:ext uri="{28A0092B-C50C-407E-A947-70E740481C1C}">
                           <a14:useLocalDpi xmlns:a14="http://schemas.microsoft.com/office/drawing/2010/main" val="0"/>
                         </a:ext>
                       </a:extLst>
                     </a:blip>
-                    <a:srcRect b="14388"/>
+                    <a:srcRect l="8871" t="7493" r="10599" b="21710"/>
                     <a:stretch/>
                   </pic:blipFill>
                   <pic:spPr bwMode="auto">
                     <a:xfrm>
                       <a:off x="0" y="0"/>
-                      <a:ext cx="3157476" cy="3060000"/>
+                      <a:ext cx="3255654" cy="3240000"/>
                     </a:xfrm>
                     <a:prstGeom prst="rect">
                       <a:avLst/>
                     </a:prstGeom>
                     <a:noFill/>
-                    <a:ln>
-                      <a:noFill/>
+                    <a:ln w="19050">
+                      <a:solidFill>
+                        <a:schemeClr val="tx1"/>
+                      </a:solidFill>
+                      <a:prstDash val="sysDash"/>
                     </a:ln>
                     <a:extLst>
                       <a:ext uri="{53640926-AAD7-44D8-BBD7-CCE9431645EC}">
@@ -181,14 +192,17 @@
         </w:drawing>
       </w:r>
       <w:r>
+        <w:t xml:space="preserve">  </w:t>
+      </w:r>
+      <w:r>
         <w:rPr>
           <w:noProof/>
         </w:rPr>
         <w:drawing>
-          <wp:inline distT="0" distB="0" distL="0" distR="0" wp14:anchorId="3E24DE52" wp14:editId="2771C702">
-            <wp:extent cx="3157476" cy="3060000"/>
-            <wp:effectExtent l="0" t="0" r="5080" b="7620"/>
-            <wp:docPr id="9" name="圖片 9"/>
+          <wp:inline distT="0" distB="0" distL="0" distR="0" wp14:anchorId="39A74307" wp14:editId="60C34745">
+            <wp:extent cx="3255654" cy="3240000"/>
+            <wp:effectExtent l="19050" t="19050" r="20955" b="17780"/>
+            <wp:docPr id="22" name="圖片 22"/>
             <wp:cNvGraphicFramePr>
               <a:graphicFrameLocks xmlns:a="http://schemas.openxmlformats.org/drawingml/2006/main" noChangeAspect="1"/>
             </wp:cNvGraphicFramePr>
@@ -202,139 +216,30 @@
                     </pic:cNvPicPr>
                   </pic:nvPicPr>
                   <pic:blipFill rotWithShape="1">
-                    <a:blip r:embed="rId6">
+                    <a:blip r:embed="rId7">
                       <a:extLst>
                         <a:ext uri="{28A0092B-C50C-407E-A947-70E740481C1C}">
                           <a14:useLocalDpi xmlns:a14="http://schemas.microsoft.com/office/drawing/2010/main" val="0"/>
                         </a:ext>
                       </a:extLst>
                     </a:blip>
-                    <a:srcRect b="14388"/>
+                    <a:srcRect l="8871" t="7493" r="10599" b="21710"/>
                     <a:stretch/>
                   </pic:blipFill>
                   <pic:spPr bwMode="auto">
                     <a:xfrm>
                       <a:off x="0" y="0"/>
-                      <a:ext cx="3157476" cy="3060000"/>
+                      <a:ext cx="3255654" cy="3240000"/>
                     </a:xfrm>
                     <a:prstGeom prst="rect">
                       <a:avLst/>
                     </a:prstGeom>
                     <a:noFill/>
-                    <a:ln>
-                      <a:noFill/>
-                    </a:ln>
-                    <a:extLst>
-                      <a:ext uri="{53640926-AAD7-44D8-BBD7-CCE9431645EC}">
-                        <a14:shadowObscured xmlns:a14="http://schemas.microsoft.com/office/drawing/2010/main"/>
-                      </a:ext>
-                    </a:extLst>
-                  </pic:spPr>
-                </pic:pic>
-              </a:graphicData>
-            </a:graphic>
-          </wp:inline>
-        </w:drawing>
-      </w:r>
-      <w:r>
-        <w:rPr>
-          <w:noProof/>
-        </w:rPr>
-        <w:drawing>
-          <wp:inline distT="0" distB="0" distL="0" distR="0" wp14:anchorId="50FC4039" wp14:editId="7838B554">
-            <wp:extent cx="3157476" cy="3060000"/>
-            <wp:effectExtent l="0" t="0" r="5080" b="7620"/>
-            <wp:docPr id="10" name="圖片 10"/>
-            <wp:cNvGraphicFramePr>
-              <a:graphicFrameLocks xmlns:a="http://schemas.openxmlformats.org/drawingml/2006/main" noChangeAspect="1"/>
-            </wp:cNvGraphicFramePr>
-            <a:graphic xmlns:a="http://schemas.openxmlformats.org/drawingml/2006/main">
-              <a:graphicData uri="http://schemas.openxmlformats.org/drawingml/2006/picture">
-                <pic:pic xmlns:pic="http://schemas.openxmlformats.org/drawingml/2006/picture">
-                  <pic:nvPicPr>
-                    <pic:cNvPr id="0" name="Picture 1"/>
-                    <pic:cNvPicPr>
-                      <a:picLocks noChangeAspect="1" noChangeArrowheads="1"/>
-                    </pic:cNvPicPr>
-                  </pic:nvPicPr>
-                  <pic:blipFill rotWithShape="1">
-                    <a:blip r:embed="rId6">
-                      <a:extLst>
-                        <a:ext uri="{28A0092B-C50C-407E-A947-70E740481C1C}">
-                          <a14:useLocalDpi xmlns:a14="http://schemas.microsoft.com/office/drawing/2010/main" val="0"/>
-                        </a:ext>
-                      </a:extLst>
-                    </a:blip>
-                    <a:srcRect b="14388"/>
-                    <a:stretch/>
-                  </pic:blipFill>
-                  <pic:spPr bwMode="auto">
-                    <a:xfrm>
-                      <a:off x="0" y="0"/>
-                      <a:ext cx="3157476" cy="3060000"/>
-                    </a:xfrm>
-                    <a:prstGeom prst="rect">
-                      <a:avLst/>
-                    </a:prstGeom>
-                    <a:noFill/>
-                    <a:ln>
-                      <a:noFill/>
-                    </a:ln>
-                    <a:extLst>
-                      <a:ext uri="{53640926-AAD7-44D8-BBD7-CCE9431645EC}">
-                        <a14:shadowObscured xmlns:a14="http://schemas.microsoft.com/office/drawing/2010/main"/>
-                      </a:ext>
-                    </a:extLst>
-                  </pic:spPr>
-                </pic:pic>
-              </a:graphicData>
-            </a:graphic>
-          </wp:inline>
-        </w:drawing>
-      </w:r>
-      <w:r>
-        <w:rPr>
-          <w:noProof/>
-        </w:rPr>
-        <w:drawing>
-          <wp:inline distT="0" distB="0" distL="0" distR="0" wp14:anchorId="31903F6F" wp14:editId="05DE4612">
-            <wp:extent cx="3157476" cy="3060000"/>
-            <wp:effectExtent l="0" t="0" r="5080" b="7620"/>
-            <wp:docPr id="11" name="圖片 11"/>
-            <wp:cNvGraphicFramePr>
-              <a:graphicFrameLocks xmlns:a="http://schemas.openxmlformats.org/drawingml/2006/main" noChangeAspect="1"/>
-            </wp:cNvGraphicFramePr>
-            <a:graphic xmlns:a="http://schemas.openxmlformats.org/drawingml/2006/main">
-              <a:graphicData uri="http://schemas.openxmlformats.org/drawingml/2006/picture">
-                <pic:pic xmlns:pic="http://schemas.openxmlformats.org/drawingml/2006/picture">
-                  <pic:nvPicPr>
-                    <pic:cNvPr id="0" name="Picture 1"/>
-                    <pic:cNvPicPr>
-                      <a:picLocks noChangeAspect="1" noChangeArrowheads="1"/>
-                    </pic:cNvPicPr>
-                  </pic:nvPicPr>
-                  <pic:blipFill rotWithShape="1">
-                    <a:blip r:embed="rId6">
-                      <a:extLst>
-                        <a:ext uri="{28A0092B-C50C-407E-A947-70E740481C1C}">
-                          <a14:useLocalDpi xmlns:a14="http://schemas.microsoft.com/office/drawing/2010/main" val="0"/>
-                        </a:ext>
-                      </a:extLst>
-                    </a:blip>
-                    <a:srcRect b="14388"/>
-                    <a:stretch/>
-                  </pic:blipFill>
-                  <pic:spPr bwMode="auto">
-                    <a:xfrm>
-                      <a:off x="0" y="0"/>
-                      <a:ext cx="3157476" cy="3060000"/>
-                    </a:xfrm>
-                    <a:prstGeom prst="rect">
-                      <a:avLst/>
-                    </a:prstGeom>
-                    <a:noFill/>
-                    <a:ln>
-                      <a:noFill/>
+                    <a:ln w="19050">
+                      <a:solidFill>
+                        <a:schemeClr val="tx1"/>
+                      </a:solidFill>
+                      <a:prstDash val="sysDash"/>
                     </a:ln>
                     <a:extLst>
                       <a:ext uri="{53640926-AAD7-44D8-BBD7-CCE9431645EC}">
@@ -1179,4 +1084,16 @@
     </a:ext>
   </a:extLst>
 </a:theme>
+</file>
+
+<file path=customXml/item1.xml><?xml version="1.0" encoding="utf-8"?>
+<b:Sources xmlns:b="http://schemas.openxmlformats.org/officeDocument/2006/bibliography" xmlns="http://schemas.openxmlformats.org/officeDocument/2006/bibliography" SelectedStyle="\APASixthEditionOfficeOnline.xsl" StyleName="APA" Version="6"/>
+</file>
+
+<file path=customXml/itemProps1.xml><?xml version="1.0" encoding="utf-8"?>
+<ds:datastoreItem xmlns:ds="http://schemas.openxmlformats.org/officeDocument/2006/customXml" ds:itemID="{05CC94C2-38E5-4423-8FCC-19D1DCB98223}">
+  <ds:schemaRefs>
+    <ds:schemaRef ds:uri="http://schemas.openxmlformats.org/officeDocument/2006/bibliography"/>
+  </ds:schemaRefs>
+</ds:datastoreItem>
 </file>
</xml_diff>

<commit_message>
optimize line control and using tag_id
</commit_message>
<xml_diff>
--- a/image/apriltag.docx
+++ b/image/apriltag.docx
@@ -3,20 +3,15 @@
 <w:document xmlns:wpc="http://schemas.microsoft.com/office/word/2010/wordprocessingCanvas" xmlns:cx="http://schemas.microsoft.com/office/drawing/2014/chartex" xmlns:cx1="http://schemas.microsoft.com/office/drawing/2015/9/8/chartex" xmlns:cx2="http://schemas.microsoft.com/office/drawing/2015/10/21/chartex" xmlns:cx3="http://schemas.microsoft.com/office/drawing/2016/5/9/chartex" xmlns:cx4="http://schemas.microsoft.com/office/drawing/2016/5/10/chartex" xmlns:cx5="http://schemas.microsoft.com/office/drawing/2016/5/11/chartex" xmlns:cx6="http://schemas.microsoft.com/office/drawing/2016/5/12/chartex" xmlns:cx7="http://schemas.microsoft.com/office/drawing/2016/5/13/chartex" xmlns:cx8="http://schemas.microsoft.com/office/drawing/2016/5/14/chartex" xmlns:mc="http://schemas.openxmlformats.org/markup-compatibility/2006" xmlns:aink="http://schemas.microsoft.com/office/drawing/2016/ink" xmlns:am3d="http://schemas.microsoft.com/office/drawing/2017/model3d" xmlns:o="urn:schemas-microsoft-com:office:office" xmlns:r="http://schemas.openxmlformats.org/officeDocument/2006/relationships" xmlns:m="http://schemas.openxmlformats.org/officeDocument/2006/math" xmlns:v="urn:schemas-microsoft-com:vml" xmlns:wp14="http://schemas.microsoft.com/office/word/2010/wordprocessingDrawing" xmlns:wp="http://schemas.openxmlformats.org/drawingml/2006/wordprocessingDrawing" xmlns:w10="urn:schemas-microsoft-com:office:word" xmlns:w="http://schemas.openxmlformats.org/wordprocessingml/2006/main" xmlns:w14="http://schemas.microsoft.com/office/word/2010/wordml" xmlns:w15="http://schemas.microsoft.com/office/word/2012/wordml" xmlns:w16cex="http://schemas.microsoft.com/office/word/2018/wordml/cex" xmlns:w16cid="http://schemas.microsoft.com/office/word/2016/wordml/cid" xmlns:w16="http://schemas.microsoft.com/office/word/2018/wordml" xmlns:w16sdtdh="http://schemas.microsoft.com/office/word/2020/wordml/sdtdatahash" xmlns:w16se="http://schemas.microsoft.com/office/word/2015/wordml/symex" xmlns:wpg="http://schemas.microsoft.com/office/word/2010/wordprocessingGroup" xmlns:wpi="http://schemas.microsoft.com/office/word/2010/wordprocessingInk" xmlns:wne="http://schemas.microsoft.com/office/word/2006/wordml" xmlns:wps="http://schemas.microsoft.com/office/word/2010/wordprocessingShape" mc:Ignorable="w14 w15 w16se w16cid w16 w16cex w16sdtdh wp14">
   <w:body>
     <w:p>
-      <w:pPr>
-        <w:rPr>
-          <w:rFonts w:hint="eastAsia"/>
-        </w:rPr>
-      </w:pPr>
       <w:r>
         <w:rPr>
           <w:noProof/>
         </w:rPr>
         <w:drawing>
-          <wp:inline distT="0" distB="0" distL="0" distR="0" wp14:anchorId="0173CC07" wp14:editId="7A27971B">
-            <wp:extent cx="3255654" cy="3240000"/>
-            <wp:effectExtent l="19050" t="19050" r="20955" b="17780"/>
-            <wp:docPr id="17" name="圖片 17"/>
+          <wp:inline distT="0" distB="0" distL="0" distR="0" wp14:anchorId="7E70C202" wp14:editId="05151180">
+            <wp:extent cx="3606636" cy="3600000"/>
+            <wp:effectExtent l="0" t="0" r="0" b="635"/>
+            <wp:docPr id="1" name="圖片 1"/>
             <wp:cNvGraphicFramePr>
               <a:graphicFrameLocks xmlns:a="http://schemas.openxmlformats.org/drawingml/2006/main" noChangeAspect="1"/>
             </wp:cNvGraphicFramePr>
@@ -37,23 +32,39 @@
                         </a:ext>
                       </a:extLst>
                     </a:blip>
-                    <a:srcRect l="8871" t="7493" r="10599" b="21710"/>
+                    <a:srcRect l="-328" t="-47" r="-33" b="22583"/>
                     <a:stretch/>
                   </pic:blipFill>
                   <pic:spPr bwMode="auto">
                     <a:xfrm>
                       <a:off x="0" y="0"/>
-                      <a:ext cx="3255654" cy="3240000"/>
+                      <a:ext cx="3606636" cy="3600000"/>
                     </a:xfrm>
                     <a:prstGeom prst="rect">
                       <a:avLst/>
                     </a:prstGeom>
                     <a:noFill/>
-                    <a:ln w="19050">
-                      <a:solidFill>
-                        <a:schemeClr val="tx1"/>
-                      </a:solidFill>
-                      <a:prstDash val="sysDash"/>
+                    <a:ln w="12700" cap="flat" cmpd="sng" algn="ctr">
+                      <a:noFill/>
+                      <a:prstDash val="dash"/>
+                      <a:round/>
+                      <a:headEnd type="none" w="med" len="med"/>
+                      <a:tailEnd type="none" w="med" len="med"/>
+                      <a:extLst>
+                        <a:ext uri="{C807C97D-BFC1-408E-A445-0C87EB9F89A2}">
+                          <ask:lineSketchStyleProps xmlns:ask="http://schemas.microsoft.com/office/drawing/2018/sketchyshapes" sd="0">
+                            <a:custGeom>
+                              <a:avLst/>
+                              <a:gdLst/>
+                              <a:ahLst/>
+                              <a:cxnLst/>
+                              <a:rect l="0" t="0" r="0" b="0"/>
+                              <a:pathLst/>
+                            </a:custGeom>
+                            <ask:type/>
+                          </ask:lineSketchStyleProps>
+                        </a:ext>
+                      </a:extLst>
                     </a:ln>
                     <a:extLst>
                       <a:ext uri="{53640926-AAD7-44D8-BBD7-CCE9431645EC}">
@@ -71,17 +82,17 @@
         <w:t>`</w:t>
       </w:r>
       <w:r>
-        <w:t xml:space="preserve"> </w:t>
+        <w:t xml:space="preserve">   </w:t>
       </w:r>
       <w:r>
         <w:rPr>
           <w:noProof/>
         </w:rPr>
         <w:drawing>
-          <wp:inline distT="0" distB="0" distL="0" distR="0" wp14:anchorId="0443AA30" wp14:editId="32E4B347">
-            <wp:extent cx="3255654" cy="3240000"/>
-            <wp:effectExtent l="19050" t="19050" r="20955" b="17780"/>
-            <wp:docPr id="20" name="圖片 20"/>
+          <wp:inline distT="0" distB="0" distL="0" distR="0" wp14:anchorId="60D009E4" wp14:editId="5E43F172">
+            <wp:extent cx="3606636" cy="3600000"/>
+            <wp:effectExtent l="0" t="0" r="0" b="635"/>
+            <wp:docPr id="2" name="圖片 2"/>
             <wp:cNvGraphicFramePr>
               <a:graphicFrameLocks xmlns:a="http://schemas.openxmlformats.org/drawingml/2006/main" noChangeAspect="1"/>
             </wp:cNvGraphicFramePr>
@@ -89,157 +100,33 @@
               <a:graphicData uri="http://schemas.openxmlformats.org/drawingml/2006/picture">
                 <pic:pic xmlns:pic="http://schemas.openxmlformats.org/drawingml/2006/picture">
                   <pic:nvPicPr>
-                    <pic:cNvPr id="0" name="Picture 1"/>
+                    <pic:cNvPr id="0" name="Picture 2"/>
                     <pic:cNvPicPr>
                       <a:picLocks noChangeAspect="1" noChangeArrowheads="1"/>
                     </pic:cNvPicPr>
                   </pic:nvPicPr>
                   <pic:blipFill rotWithShape="1">
-                    <a:blip r:embed="rId7">
+                    <a:blip r:embed="rId8">
                       <a:extLst>
                         <a:ext uri="{28A0092B-C50C-407E-A947-70E740481C1C}">
                           <a14:useLocalDpi xmlns:a14="http://schemas.microsoft.com/office/drawing/2010/main" val="0"/>
                         </a:ext>
                       </a:extLst>
                     </a:blip>
-                    <a:srcRect l="8871" t="7493" r="10599" b="21710"/>
+                    <a:srcRect b="22605"/>
                     <a:stretch/>
                   </pic:blipFill>
                   <pic:spPr bwMode="auto">
                     <a:xfrm>
                       <a:off x="0" y="0"/>
-                      <a:ext cx="3255654" cy="3240000"/>
+                      <a:ext cx="3606636" cy="3600000"/>
                     </a:xfrm>
                     <a:prstGeom prst="rect">
                       <a:avLst/>
                     </a:prstGeom>
                     <a:noFill/>
-                    <a:ln w="19050">
-                      <a:solidFill>
-                        <a:schemeClr val="tx1"/>
-                      </a:solidFill>
-                      <a:prstDash val="sysDash"/>
-                    </a:ln>
-                    <a:extLst>
-                      <a:ext uri="{53640926-AAD7-44D8-BBD7-CCE9431645EC}">
-                        <a14:shadowObscured xmlns:a14="http://schemas.microsoft.com/office/drawing/2010/main"/>
-                      </a:ext>
-                    </a:extLst>
-                  </pic:spPr>
-                </pic:pic>
-              </a:graphicData>
-            </a:graphic>
-          </wp:inline>
-        </w:drawing>
-      </w:r>
-      <w:r>
-        <w:rPr>
-          <w:noProof/>
-        </w:rPr>
-        <w:drawing>
-          <wp:inline distT="0" distB="0" distL="0" distR="0" wp14:anchorId="3413899F" wp14:editId="6C937333">
-            <wp:extent cx="3255654" cy="3240000"/>
-            <wp:effectExtent l="19050" t="19050" r="20955" b="17780"/>
-            <wp:docPr id="21" name="圖片 21"/>
-            <wp:cNvGraphicFramePr>
-              <a:graphicFrameLocks xmlns:a="http://schemas.openxmlformats.org/drawingml/2006/main" noChangeAspect="1"/>
-            </wp:cNvGraphicFramePr>
-            <a:graphic xmlns:a="http://schemas.openxmlformats.org/drawingml/2006/main">
-              <a:graphicData uri="http://schemas.openxmlformats.org/drawingml/2006/picture">
-                <pic:pic xmlns:pic="http://schemas.openxmlformats.org/drawingml/2006/picture">
-                  <pic:nvPicPr>
-                    <pic:cNvPr id="0" name="Picture 1"/>
-                    <pic:cNvPicPr>
-                      <a:picLocks noChangeAspect="1" noChangeArrowheads="1"/>
-                    </pic:cNvPicPr>
-                  </pic:nvPicPr>
-                  <pic:blipFill rotWithShape="1">
-                    <a:blip r:embed="rId7">
-                      <a:extLst>
-                        <a:ext uri="{28A0092B-C50C-407E-A947-70E740481C1C}">
-                          <a14:useLocalDpi xmlns:a14="http://schemas.microsoft.com/office/drawing/2010/main" val="0"/>
-                        </a:ext>
-                      </a:extLst>
-                    </a:blip>
-                    <a:srcRect l="8871" t="7493" r="10599" b="21710"/>
-                    <a:stretch/>
-                  </pic:blipFill>
-                  <pic:spPr bwMode="auto">
-                    <a:xfrm>
-                      <a:off x="0" y="0"/>
-                      <a:ext cx="3255654" cy="3240000"/>
-                    </a:xfrm>
-                    <a:prstGeom prst="rect">
-                      <a:avLst/>
-                    </a:prstGeom>
-                    <a:noFill/>
-                    <a:ln w="19050">
-                      <a:solidFill>
-                        <a:schemeClr val="tx1"/>
-                      </a:solidFill>
-                      <a:prstDash val="sysDash"/>
-                    </a:ln>
-                    <a:extLst>
-                      <a:ext uri="{53640926-AAD7-44D8-BBD7-CCE9431645EC}">
-                        <a14:shadowObscured xmlns:a14="http://schemas.microsoft.com/office/drawing/2010/main"/>
-                      </a:ext>
-                    </a:extLst>
-                  </pic:spPr>
-                </pic:pic>
-              </a:graphicData>
-            </a:graphic>
-          </wp:inline>
-        </w:drawing>
-      </w:r>
-      <w:r>
-        <w:t xml:space="preserve">  </w:t>
-      </w:r>
-      <w:r>
-        <w:rPr>
-          <w:noProof/>
-        </w:rPr>
-        <w:drawing>
-          <wp:inline distT="0" distB="0" distL="0" distR="0" wp14:anchorId="39A74307" wp14:editId="60C34745">
-            <wp:extent cx="3255654" cy="3240000"/>
-            <wp:effectExtent l="19050" t="19050" r="20955" b="17780"/>
-            <wp:docPr id="22" name="圖片 22"/>
-            <wp:cNvGraphicFramePr>
-              <a:graphicFrameLocks xmlns:a="http://schemas.openxmlformats.org/drawingml/2006/main" noChangeAspect="1"/>
-            </wp:cNvGraphicFramePr>
-            <a:graphic xmlns:a="http://schemas.openxmlformats.org/drawingml/2006/main">
-              <a:graphicData uri="http://schemas.openxmlformats.org/drawingml/2006/picture">
-                <pic:pic xmlns:pic="http://schemas.openxmlformats.org/drawingml/2006/picture">
-                  <pic:nvPicPr>
-                    <pic:cNvPr id="0" name="Picture 1"/>
-                    <pic:cNvPicPr>
-                      <a:picLocks noChangeAspect="1" noChangeArrowheads="1"/>
-                    </pic:cNvPicPr>
-                  </pic:nvPicPr>
-                  <pic:blipFill rotWithShape="1">
-                    <a:blip r:embed="rId7">
-                      <a:extLst>
-                        <a:ext uri="{28A0092B-C50C-407E-A947-70E740481C1C}">
-                          <a14:useLocalDpi xmlns:a14="http://schemas.microsoft.com/office/drawing/2010/main" val="0"/>
-                        </a:ext>
-                      </a:extLst>
-                    </a:blip>
-                    <a:srcRect l="8871" t="7493" r="10599" b="21710"/>
-                    <a:stretch/>
-                  </pic:blipFill>
-                  <pic:spPr bwMode="auto">
-                    <a:xfrm>
-                      <a:off x="0" y="0"/>
-                      <a:ext cx="3255654" cy="3240000"/>
-                    </a:xfrm>
-                    <a:prstGeom prst="rect">
-                      <a:avLst/>
-                    </a:prstGeom>
-                    <a:noFill/>
-                    <a:ln w="19050">
-                      <a:solidFill>
-                        <a:schemeClr val="tx1"/>
-                      </a:solidFill>
-                      <a:prstDash val="sysDash"/>
+                    <a:ln>
+                      <a:noFill/>
                     </a:ln>
                     <a:extLst>
                       <a:ext uri="{53640926-AAD7-44D8-BBD7-CCE9431645EC}">

</xml_diff>

<commit_message>
prototype function of multi control of msrr
</commit_message>
<xml_diff>
--- a/image/apriltag.docx
+++ b/image/apriltag.docx
@@ -8,9 +8,9 @@
           <w:noProof/>
         </w:rPr>
         <w:drawing>
-          <wp:inline distT="0" distB="0" distL="0" distR="0" wp14:anchorId="7E70C202" wp14:editId="05151180">
-            <wp:extent cx="3606636" cy="3600000"/>
-            <wp:effectExtent l="0" t="0" r="0" b="635"/>
+          <wp:inline distT="0" distB="0" distL="0" distR="0" wp14:anchorId="7E70C202" wp14:editId="6D9E7ED5">
+            <wp:extent cx="3498437" cy="3492000"/>
+            <wp:effectExtent l="0" t="0" r="6985" b="0"/>
             <wp:docPr id="1" name="圖片 1"/>
             <wp:cNvGraphicFramePr>
               <a:graphicFrameLocks xmlns:a="http://schemas.openxmlformats.org/drawingml/2006/main" noChangeAspect="1"/>
@@ -38,7 +38,7 @@
                   <pic:spPr bwMode="auto">
                     <a:xfrm>
                       <a:off x="0" y="0"/>
-                      <a:ext cx="3606636" cy="3600000"/>
+                      <a:ext cx="3498437" cy="3492000"/>
                     </a:xfrm>
                     <a:prstGeom prst="rect">
                       <a:avLst/>
@@ -79,19 +79,19 @@
         </w:drawing>
       </w:r>
       <w:r>
-        <w:t>`</w:t>
-      </w:r>
-      <w:r>
-        <w:t xml:space="preserve">   </w:t>
+        <w:rPr>
+          <w:noProof/>
+        </w:rPr>
+        <w:t xml:space="preserve"> </w:t>
       </w:r>
       <w:r>
         <w:rPr>
           <w:noProof/>
         </w:rPr>
         <w:drawing>
-          <wp:inline distT="0" distB="0" distL="0" distR="0" wp14:anchorId="60D009E4" wp14:editId="5E43F172">
-            <wp:extent cx="3606636" cy="3600000"/>
-            <wp:effectExtent l="0" t="0" r="0" b="635"/>
+          <wp:inline distT="0" distB="0" distL="0" distR="0" wp14:anchorId="1FC55FB1" wp14:editId="71F4DC18">
+            <wp:extent cx="3498437" cy="3492000"/>
+            <wp:effectExtent l="0" t="0" r="6985" b="0"/>
             <wp:docPr id="2" name="圖片 2"/>
             <wp:cNvGraphicFramePr>
               <a:graphicFrameLocks xmlns:a="http://schemas.openxmlformats.org/drawingml/2006/main" noChangeAspect="1"/>
@@ -119,7 +119,7 @@
                   <pic:spPr bwMode="auto">
                     <a:xfrm>
                       <a:off x="0" y="0"/>
-                      <a:ext cx="3606636" cy="3600000"/>
+                      <a:ext cx="3498437" cy="3492000"/>
                     </a:xfrm>
                     <a:prstGeom prst="rect">
                       <a:avLst/>

</xml_diff>

<commit_message>
modifiy the multi control function
</commit_message>
<xml_diff>
--- a/image/apriltag.docx
+++ b/image/apriltag.docx
@@ -125,6 +125,220 @@
                       <a:avLst/>
                     </a:prstGeom>
                     <a:noFill/>
+                    <a:ln>
+                      <a:noFill/>
+                    </a:ln>
+                    <a:extLst>
+                      <a:ext uri="{53640926-AAD7-44D8-BBD7-CCE9431645EC}">
+                        <a14:shadowObscured xmlns:a14="http://schemas.microsoft.com/office/drawing/2010/main"/>
+                      </a:ext>
+                    </a:extLst>
+                  </pic:spPr>
+                </pic:pic>
+              </a:graphicData>
+            </a:graphic>
+          </wp:inline>
+        </w:drawing>
+      </w:r>
+      <w:r>
+        <w:rPr>
+          <w:noProof/>
+        </w:rPr>
+        <w:lastRenderedPageBreak/>
+        <w:drawing>
+          <wp:inline distT="0" distB="0" distL="0" distR="0" wp14:anchorId="25AE5675" wp14:editId="68247539">
+            <wp:extent cx="3499200" cy="3492000"/>
+            <wp:effectExtent l="0" t="0" r="6350" b="0"/>
+            <wp:docPr id="3" name="圖片 3"/>
+            <wp:cNvGraphicFramePr>
+              <a:graphicFrameLocks xmlns:a="http://schemas.openxmlformats.org/drawingml/2006/main"/>
+            </wp:cNvGraphicFramePr>
+            <a:graphic xmlns:a="http://schemas.openxmlformats.org/drawingml/2006/main">
+              <a:graphicData uri="http://schemas.openxmlformats.org/drawingml/2006/picture">
+                <pic:pic xmlns:pic="http://schemas.openxmlformats.org/drawingml/2006/picture">
+                  <pic:nvPicPr>
+                    <pic:cNvPr id="3" name="圖片 3"/>
+                    <pic:cNvPicPr/>
+                  </pic:nvPicPr>
+                  <pic:blipFill rotWithShape="1">
+                    <a:blip r:embed="rId9">
+                      <a:extLst>
+                        <a:ext uri="{28A0092B-C50C-407E-A947-70E740481C1C}">
+                          <a14:useLocalDpi xmlns:a14="http://schemas.microsoft.com/office/drawing/2010/main" val="0"/>
+                        </a:ext>
+                      </a:extLst>
+                    </a:blip>
+                    <a:srcRect b="22746"/>
+                    <a:stretch/>
+                  </pic:blipFill>
+                  <pic:spPr bwMode="auto">
+                    <a:xfrm>
+                      <a:off x="0" y="0"/>
+                      <a:ext cx="3499200" cy="3492000"/>
+                    </a:xfrm>
+                    <a:prstGeom prst="rect">
+                      <a:avLst/>
+                    </a:prstGeom>
+                    <a:ln>
+                      <a:noFill/>
+                    </a:ln>
+                    <a:extLst>
+                      <a:ext uri="{53640926-AAD7-44D8-BBD7-CCE9431645EC}">
+                        <a14:shadowObscured xmlns:a14="http://schemas.microsoft.com/office/drawing/2010/main"/>
+                      </a:ext>
+                    </a:extLst>
+                  </pic:spPr>
+                </pic:pic>
+              </a:graphicData>
+            </a:graphic>
+          </wp:inline>
+        </w:drawing>
+      </w:r>
+      <w:r>
+        <w:rPr>
+          <w:noProof/>
+        </w:rPr>
+        <w:drawing>
+          <wp:inline distT="0" distB="0" distL="0" distR="0" wp14:anchorId="3E448CFC" wp14:editId="3FC75684">
+            <wp:extent cx="3499200" cy="3492000"/>
+            <wp:effectExtent l="0" t="0" r="6350" b="0"/>
+            <wp:docPr id="4" name="圖片 4"/>
+            <wp:cNvGraphicFramePr>
+              <a:graphicFrameLocks xmlns:a="http://schemas.openxmlformats.org/drawingml/2006/main"/>
+            </wp:cNvGraphicFramePr>
+            <a:graphic xmlns:a="http://schemas.openxmlformats.org/drawingml/2006/main">
+              <a:graphicData uri="http://schemas.openxmlformats.org/drawingml/2006/picture">
+                <pic:pic xmlns:pic="http://schemas.openxmlformats.org/drawingml/2006/picture">
+                  <pic:nvPicPr>
+                    <pic:cNvPr id="4" name="圖片 4"/>
+                    <pic:cNvPicPr/>
+                  </pic:nvPicPr>
+                  <pic:blipFill rotWithShape="1">
+                    <a:blip r:embed="rId10">
+                      <a:extLst>
+                        <a:ext uri="{28A0092B-C50C-407E-A947-70E740481C1C}">
+                          <a14:useLocalDpi xmlns:a14="http://schemas.microsoft.com/office/drawing/2010/main" val="0"/>
+                        </a:ext>
+                      </a:extLst>
+                    </a:blip>
+                    <a:srcRect b="22638"/>
+                    <a:stretch/>
+                  </pic:blipFill>
+                  <pic:spPr bwMode="auto">
+                    <a:xfrm>
+                      <a:off x="0" y="0"/>
+                      <a:ext cx="3499200" cy="3492000"/>
+                    </a:xfrm>
+                    <a:prstGeom prst="rect">
+                      <a:avLst/>
+                    </a:prstGeom>
+                    <a:ln>
+                      <a:noFill/>
+                    </a:ln>
+                    <a:extLst>
+                      <a:ext uri="{53640926-AAD7-44D8-BBD7-CCE9431645EC}">
+                        <a14:shadowObscured xmlns:a14="http://schemas.microsoft.com/office/drawing/2010/main"/>
+                      </a:ext>
+                    </a:extLst>
+                  </pic:spPr>
+                </pic:pic>
+              </a:graphicData>
+            </a:graphic>
+          </wp:inline>
+        </w:drawing>
+      </w:r>
+      <w:r>
+        <w:rPr>
+          <w:noProof/>
+        </w:rPr>
+        <w:lastRenderedPageBreak/>
+        <w:drawing>
+          <wp:inline distT="0" distB="0" distL="0" distR="0" wp14:anchorId="5EA7A4B4" wp14:editId="7C21F9FD">
+            <wp:extent cx="3499200" cy="3492000"/>
+            <wp:effectExtent l="0" t="0" r="6350" b="0"/>
+            <wp:docPr id="5" name="圖片 5"/>
+            <wp:cNvGraphicFramePr>
+              <a:graphicFrameLocks xmlns:a="http://schemas.openxmlformats.org/drawingml/2006/main"/>
+            </wp:cNvGraphicFramePr>
+            <a:graphic xmlns:a="http://schemas.openxmlformats.org/drawingml/2006/main">
+              <a:graphicData uri="http://schemas.openxmlformats.org/drawingml/2006/picture">
+                <pic:pic xmlns:pic="http://schemas.openxmlformats.org/drawingml/2006/picture">
+                  <pic:nvPicPr>
+                    <pic:cNvPr id="5" name="圖片 5"/>
+                    <pic:cNvPicPr/>
+                  </pic:nvPicPr>
+                  <pic:blipFill rotWithShape="1">
+                    <a:blip r:embed="rId11">
+                      <a:extLst>
+                        <a:ext uri="{28A0092B-C50C-407E-A947-70E740481C1C}">
+                          <a14:useLocalDpi xmlns:a14="http://schemas.microsoft.com/office/drawing/2010/main" val="0"/>
+                        </a:ext>
+                      </a:extLst>
+                    </a:blip>
+                    <a:srcRect b="22638"/>
+                    <a:stretch/>
+                  </pic:blipFill>
+                  <pic:spPr bwMode="auto">
+                    <a:xfrm>
+                      <a:off x="0" y="0"/>
+                      <a:ext cx="3499200" cy="3492000"/>
+                    </a:xfrm>
+                    <a:prstGeom prst="rect">
+                      <a:avLst/>
+                    </a:prstGeom>
+                    <a:ln>
+                      <a:noFill/>
+                    </a:ln>
+                    <a:extLst>
+                      <a:ext uri="{53640926-AAD7-44D8-BBD7-CCE9431645EC}">
+                        <a14:shadowObscured xmlns:a14="http://schemas.microsoft.com/office/drawing/2010/main"/>
+                      </a:ext>
+                    </a:extLst>
+                  </pic:spPr>
+                </pic:pic>
+              </a:graphicData>
+            </a:graphic>
+          </wp:inline>
+        </w:drawing>
+      </w:r>
+      <w:r>
+        <w:rPr>
+          <w:noProof/>
+        </w:rPr>
+        <w:drawing>
+          <wp:inline distT="0" distB="0" distL="0" distR="0" wp14:anchorId="26DEDEB4" wp14:editId="5D7A511B">
+            <wp:extent cx="3499200" cy="3492000"/>
+            <wp:effectExtent l="0" t="0" r="6350" b="0"/>
+            <wp:docPr id="6" name="圖片 6"/>
+            <wp:cNvGraphicFramePr>
+              <a:graphicFrameLocks xmlns:a="http://schemas.openxmlformats.org/drawingml/2006/main"/>
+            </wp:cNvGraphicFramePr>
+            <a:graphic xmlns:a="http://schemas.openxmlformats.org/drawingml/2006/main">
+              <a:graphicData uri="http://schemas.openxmlformats.org/drawingml/2006/picture">
+                <pic:pic xmlns:pic="http://schemas.openxmlformats.org/drawingml/2006/picture">
+                  <pic:nvPicPr>
+                    <pic:cNvPr id="6" name="圖片 6"/>
+                    <pic:cNvPicPr/>
+                  </pic:nvPicPr>
+                  <pic:blipFill rotWithShape="1">
+                    <a:blip r:embed="rId12">
+                      <a:extLst>
+                        <a:ext uri="{28A0092B-C50C-407E-A947-70E740481C1C}">
+                          <a14:useLocalDpi xmlns:a14="http://schemas.microsoft.com/office/drawing/2010/main" val="0"/>
+                        </a:ext>
+                      </a:extLst>
+                    </a:blip>
+                    <a:srcRect b="22638"/>
+                    <a:stretch/>
+                  </pic:blipFill>
+                  <pic:spPr bwMode="auto">
+                    <a:xfrm>
+                      <a:off x="0" y="0"/>
+                      <a:ext cx="3499200" cy="3492000"/>
+                    </a:xfrm>
+                    <a:prstGeom prst="rect">
+                      <a:avLst/>
+                    </a:prstGeom>
                     <a:ln>
                       <a:noFill/>
                     </a:ln>

</xml_diff>

<commit_message>
show ID on tag and complete multi control function
</commit_message>
<xml_diff>
--- a/image/apriltag.docx
+++ b/image/apriltag.docx
@@ -8,9 +8,9 @@
           <w:noProof/>
         </w:rPr>
         <w:drawing>
-          <wp:inline distT="0" distB="0" distL="0" distR="0" wp14:anchorId="7E70C202" wp14:editId="6D9E7ED5">
-            <wp:extent cx="3498437" cy="3492000"/>
-            <wp:effectExtent l="0" t="0" r="6985" b="0"/>
+          <wp:inline distT="0" distB="0" distL="0" distR="0" wp14:anchorId="7E70C202" wp14:editId="0669F195">
+            <wp:extent cx="3497666" cy="3500755"/>
+            <wp:effectExtent l="0" t="0" r="7620" b="4445"/>
             <wp:docPr id="1" name="圖片 1"/>
             <wp:cNvGraphicFramePr>
               <a:graphicFrameLocks xmlns:a="http://schemas.openxmlformats.org/drawingml/2006/main" noChangeAspect="1"/>
@@ -32,39 +32,20 @@
                         </a:ext>
                       </a:extLst>
                     </a:blip>
-                    <a:srcRect l="-328" t="-47" r="-33" b="22583"/>
+                    <a:srcRect l="-328" t="-258" r="-33" b="22583"/>
                     <a:stretch/>
                   </pic:blipFill>
                   <pic:spPr bwMode="auto">
                     <a:xfrm>
                       <a:off x="0" y="0"/>
-                      <a:ext cx="3498437" cy="3492000"/>
+                      <a:ext cx="3498437" cy="3501527"/>
                     </a:xfrm>
                     <a:prstGeom prst="rect">
                       <a:avLst/>
                     </a:prstGeom>
                     <a:noFill/>
-                    <a:ln w="12700" cap="flat" cmpd="sng" algn="ctr">
+                    <a:ln>
                       <a:noFill/>
-                      <a:prstDash val="dash"/>
-                      <a:round/>
-                      <a:headEnd type="none" w="med" len="med"/>
-                      <a:tailEnd type="none" w="med" len="med"/>
-                      <a:extLst>
-                        <a:ext uri="{C807C97D-BFC1-408E-A445-0C87EB9F89A2}">
-                          <ask:lineSketchStyleProps xmlns:ask="http://schemas.microsoft.com/office/drawing/2018/sketchyshapes" sd="0">
-                            <a:custGeom>
-                              <a:avLst/>
-                              <a:gdLst/>
-                              <a:ahLst/>
-                              <a:cxnLst/>
-                              <a:rect l="0" t="0" r="0" b="0"/>
-                              <a:pathLst/>
-                            </a:custGeom>
-                            <ask:type/>
-                          </ask:lineSketchStyleProps>
-                        </a:ext>
-                      </a:extLst>
                     </a:ln>
                     <a:extLst>
                       <a:ext uri="{53640926-AAD7-44D8-BBD7-CCE9431645EC}">

</xml_diff>